<commit_message>
j'ai terminé tout le travail
</commit_message>
<xml_diff>
--- a/MahdiBelguith_Activité1_2.docx
+++ b/MahdiBelguith_Activité1_2.docx
@@ -76,7 +76,15 @@
                         <w:sz w:val="24"/>
                         <w:szCs w:val="24"/>
                       </w:rPr>
-                      <w:t>Faculté des sciences de sfax</w:t>
+                      <w:t xml:space="preserve">Faculté des sciences de </w:t>
+                    </w:r>
+                    <w:r>
+                      <w:rPr>
+                        <w:color w:val="0F4761" w:themeColor="accent1" w:themeShade="BF"/>
+                        <w:sz w:val="24"/>
+                        <w:szCs w:val="24"/>
+                      </w:rPr>
+                      <w:t>Sfax</w:t>
                     </w:r>
                   </w:p>
                 </w:tc>
@@ -116,6 +124,7 @@
                         <w:szCs w:val="88"/>
                       </w:rPr>
                     </w:pPr>
+                    <w:proofErr w:type="gramStart"/>
                     <w:r>
                       <w:rPr>
                         <w:rFonts w:asciiTheme="majorHAnsi" w:eastAsiaTheme="majorEastAsia" w:hAnsiTheme="majorHAnsi" w:cstheme="majorBidi"/>
@@ -123,7 +132,17 @@
                         <w:sz w:val="88"/>
                         <w:szCs w:val="88"/>
                       </w:rPr>
-                      <w:t>développement des application répartie</w:t>
+                      <w:t>développement</w:t>
+                    </w:r>
+                    <w:proofErr w:type="gramEnd"/>
+                    <w:r>
+                      <w:rPr>
+                        <w:rFonts w:asciiTheme="majorHAnsi" w:eastAsiaTheme="majorEastAsia" w:hAnsiTheme="majorHAnsi" w:cstheme="majorBidi"/>
+                        <w:color w:val="156082" w:themeColor="accent1"/>
+                        <w:sz w:val="88"/>
+                        <w:szCs w:val="88"/>
+                      </w:rPr>
+                      <w:t xml:space="preserve"> des application répartie</w:t>
                     </w:r>
                     <w:r>
                       <w:rPr>
@@ -375,7 +394,23 @@
         </w:tabs>
       </w:pPr>
       <w:r>
-        <w:t>NB :  le code source contient déjà des commentaire dans chaque ligne  pour expliquer le déroulement des instructions !!</w:t>
+        <w:t xml:space="preserve">NB :  le code source contient déjà </w:t>
+      </w:r>
+      <w:proofErr w:type="gramStart"/>
+      <w:r>
+        <w:t>des commentaire</w:t>
+      </w:r>
+      <w:proofErr w:type="gramEnd"/>
+      <w:r>
+        <w:t xml:space="preserve"> dans chaque </w:t>
+      </w:r>
+      <w:proofErr w:type="gramStart"/>
+      <w:r>
+        <w:t>ligne  pour</w:t>
+      </w:r>
+      <w:proofErr w:type="gramEnd"/>
+      <w:r>
+        <w:t xml:space="preserve"> expliquer le déroulement des instructions !!</w:t>
       </w:r>
     </w:p>
     <w:p>
@@ -594,6 +629,7 @@
           <w:tab w:val="left" w:pos="3195"/>
         </w:tabs>
       </w:pPr>
+      <w:bookmarkStart w:id="0" w:name="_Hlk211638130"/>
       <w:r>
         <w:t>Lien GitHub Repository :</w:t>
       </w:r>
@@ -605,13 +641,22 @@
         </w:tabs>
       </w:pPr>
       <w:hyperlink r:id="rId8" w:history="1">
+        <w:proofErr w:type="spellStart"/>
         <w:r>
           <w:rPr>
             <w:rStyle w:val="Lienhypertexte"/>
           </w:rPr>
-          <w:t>MahdiBelguith/TPX-DAR2025</w:t>
+          <w:t>MahdiBelguith</w:t>
+        </w:r>
+        <w:proofErr w:type="spellEnd"/>
+        <w:r>
+          <w:rPr>
+            <w:rStyle w:val="Lienhypertexte"/>
+          </w:rPr>
+          <w:t>/TPX-DAR2025</w:t>
         </w:r>
       </w:hyperlink>
+      <w:bookmarkEnd w:id="0"/>
     </w:p>
     <w:sectPr>
       <w:pgSz w:w="11906" w:h="16838"/>
@@ -1740,7 +1785,7 @@
   <w:rsids>
     <w:rsidRoot w:val="00F56093"/>
     <w:rsid w:val="00077CF6"/>
-    <w:rsid w:val="00C37C2F"/>
+    <w:rsid w:val="00F14F8F"/>
     <w:rsid w:val="00F56093"/>
   </w:rsids>
   <m:mathPr>

</xml_diff>